<commit_message>
파일: term 수정 및 en-US, ar-AE UI json 수정
</commit_message>
<xml_diff>
--- a/upload_seed_data/data/term-and-privacy/term/origins/{Austria}.{NAT_2040}.{de-DE}.T&C.docx
+++ b/upload_seed_data/data/term-and-privacy/term/origins/{Austria}.{NAT_2040}.{de-DE}.T&C.docx
@@ -101,7 +101,25 @@
     </w:p>
     <w:p>
       <w:r>
-        <w:t>Die Website oder die mobile Anwendung kann Inhalte Dritter oder Links zu anderen Websites oder mobilen Anwendungen enthalten. Da wir keine Kontrolle über Websites von Drittanbietern oder mobile Anwendungen haben, stimmst du zu, dass wir nicht für die Verfügbarkeit solcher Websites oder Anwendungen verantwortlich sind und keine Verantwortung für Inhalte, Werbung, Dienstleistungen, Produkte oder andere Materialien, die auf solchen Websites und mobilen Anwendungen verfügbar sind, tragen. Du stimmst ebenfalls zu, dass Samsung weder direkt noch indirekt für Schäden oder Verluste verantwortlich ist, die in Verbindung mit der Nutzung oder dem Vertrauen auf Inhalte, Werbung, Dienstleistungen, Produkte oder andere Materialien von solchen Websites und mobilen Anwendungen verursacht werden. Für besagte Websites und mobilen Anwendungen gelten eigene Nutzungsbedingungen.</w:t>
+        <w:t xml:space="preserve">Die Website oder die mobile Anwendung kann Inhalte Dritter oder Links zu anderen Websites oder mobilen Anwendungen enthalten. Da wir keine Kontrolle über Websites von Drittanbietern oder mobile Anwendungen haben, </w:t>
+      </w:r>
+      <w:r>
+        <w:t>nimmst du zur Kenntnis</w:t>
+      </w:r>
+      <w:r>
+        <w:t xml:space="preserve">, dass wir nicht für die Verfügbarkeit solcher Websites oder Anwendungen verantwortlich sind und keine Verantwortung für Inhalte, Werbung, Dienstleistungen, Produkte oder andere Materialien, die auf solchen Websites und mobilen Anwendungen verfügbar sind, tragen. Du </w:t>
+      </w:r>
+      <w:r>
+        <w:t xml:space="preserve">nimmst </w:t>
+      </w:r>
+      <w:r>
+        <w:t>ebenfalls zu</w:t>
+      </w:r>
+      <w:r>
+        <w:t>r Kenntnis</w:t>
+      </w:r>
+      <w:r>
+        <w:t>, dass Samsung weder direkt noch indirekt für Schäden oder Verluste verantwortlich ist, die in Verbindung mit der Nutzung oder dem Vertrauen auf Inhalte, Werbung, Dienstleistungen, Produkte oder andere Materialien von solchen Websites und mobilen Anwendungen verursacht werden. Für besagte Websites und mobilen Anwendungen gelten eigene Nutzungsbedingungen.</w:t>
       </w:r>
     </w:p>
     <w:p/>
@@ -121,7 +139,19 @@
       </w:r>
       <w:r>
         <w:lastRenderedPageBreak/>
-        <w:t>MARKTGÄNGIGKEIT, ZUFRIEDENSTELLENDER QUALITÄT, EIGNUNG FÜR EINEN BESTIMMTEN ZWECK, RICHTIGKEIT, UNGESTÖRTER NUTZUNG UND NICHTVERLETZUNG DER RECHTE DRITTER. SOWEIT GESETZLICH ZULÄSSIG ÜBERNIMMT SAMSUNG KEINE GEWÄHR FÜR DIE RICHTIGKEIT, GÜLTIGKEIT, AKTUALITÄT, RECHTMÄSSIGKEIT ODER VOLLSTÄNDIGKEIT VON MATERIALIEN ODER DIENSTEN, DIE ÜBER DIE WEBSITE oder MOBILE ANWENDUNG ZUR VERFÜGUNG GESTELLT WERDEN, UND GARANTIERT NICHT, DASS DIE WEBSITE oder MOBILE ANWENDUNG, MATERIALIEN ODER DIENSTE DEINEN ANFORDERUNGEN ENTSPRECHEN ODER DASS DER BETRIEB DER WEBSITE oder ANWENDUNG ODER DER DIENSTE UNUNTERBROCHEN BZW. FEHLERFREI IST. DURCH MÜNDLICHE ODER SCHRIFTLICHE EMPFEHLUNGEN ODER INFORMATIONEN, DIE DU ÜBER DIE WEBSITE oder MOBILE ANWENDUNG, VON SAMSUNG, EINEM UNTERNEHMEN DER SAMSUNG GROUP ODER DEN ENTSPRECHENDEN LEITENDEN ANGESTELLTEN, MITARBEITERN, FÜHRUNGSKRÄFTEN ODER VERTRETERN SOLCHER UNTERNEHMEN ERHÄLTST (ZUSAMMENFASSEND „SAMSUNG-PARTEIEN“), WERDEN KEINERLEI GARANTIEN BEGRÜNDET.</w:t>
+        <w:t xml:space="preserve">MARKTGÄNGIGKEIT, ZUFRIEDENSTELLENDER QUALITÄT, EIGNUNG FÜR EINEN BESTIMMTEN ZWECK, RICHTIGKEIT, UNGESTÖRTER NUTZUNG UND NICHTVERLETZUNG DER RECHTE DRITTER. SOWEIT GESETZLICH ZULÄSSIG ÜBERNIMMT SAMSUNG KEINE GEWÄHR FÜR DIE RICHTIGKEIT, GÜLTIGKEIT, AKTUALITÄT, RECHTMÄSSIGKEIT ODER VOLLSTÄNDIGKEIT VON MATERIALIEN ODER DIENSTEN, DIE ÜBER DIE WEBSITE </w:t>
+      </w:r>
+      <w:r>
+        <w:t xml:space="preserve">ODER </w:t>
+      </w:r>
+      <w:r>
+        <w:t xml:space="preserve">MOBILE ANWENDUNG ZUR VERFÜGUNG GESTELLT WERDEN, UND GARANTIERT NICHT, DASS DIE WEBSITE oder MOBILE ANWENDUNG, MATERIALIEN ODER DIENSTE DEINEN ANFORDERUNGEN ENTSPRECHEN ODER DASS DER BETRIEB DER WEBSITE </w:t>
+      </w:r>
+      <w:r>
+        <w:t xml:space="preserve">ODER </w:t>
+      </w:r>
+      <w:r>
+        <w:t>ANWENDUNG ODER DER DIENSTE UNUNTERBROCHEN BZW. FEHLERFREI IST. DURCH MÜNDLICHE ODER SCHRIFTLICHE EMPFEHLUNGEN ODER INFORMATIONEN, DIE DU ÜBER DIE WEBSITE oder MOBILE ANWENDUNG, VON SAMSUNG, EINEM UNTERNEHMEN DER SAMSUNG GROUP ODER DEN ENTSPRECHENDEN LEITENDEN ANGESTELLTEN, MITARBEITERN, FÜHRUNGSKRÄFTEN ODER VERTRETERN SOLCHER UNTERNEHMEN ERHÄLTST (ZUSAMMENFASSEND „SAMSUNG-PARTEIEN“), WERDEN KEINERLEI GARANTIEN BEGRÜNDET.</w:t>
       </w:r>
     </w:p>
     <w:p>
@@ -157,7 +187,7 @@
     </w:p>
     <w:p>
       <w:r>
-        <w:t>Wir behalten uns das Recht vor, die Bedingungen jederzeit durch das Veröffentlichen überarbeiteter Bedingungen auf der Website oder in der mobilen Anwendung ganz oder teilweise zu ändern, zu ergänzen oder zu oder mobilen löschen. Die Änderungen werden erst dann wirksam, wenn du den neuen Bedingungen zustimmst. Falls du den aktualisierten Bedingungen nicht zustimmst, darfst du die Website oder mobile Anwendung nicht mehr verwenden.</w:t>
+        <w:t>Wir behalten uns das Recht vor, die Bedingungen jederzeit durch das Veröffentlichen überarbeiteter Bedingungen auf der Website oder in der mobilen Anwendung ganz oder teilweise zu ändern, zu ergänzen oder löschen. Die Änderungen werden erst dann wirksam, wenn du den neuen Bedingungen zustimmst. Falls du den aktualisierten Bedingungen nicht zustimmst, darfst du die Website oder mobile Anwendung nicht mehr verwenden.</w:t>
       </w:r>
     </w:p>
     <w:p>
@@ -684,13 +714,13 @@
     <w:link w:val="Char"/>
     <w:uiPriority w:val="99"/>
     <w:unhideWhenUsed/>
-    <w:rsid w:val="0063298A"/>
+    <w:rsid w:val="00B6594A"/>
     <w:pPr>
       <w:tabs>
         <w:tab w:val="center" w:pos="4513"/>
         <w:tab w:val="right" w:pos="9026"/>
       </w:tabs>
-      <w:snapToGrid w:val="0"/>
+      <w:spacing w:after="0" w:line="240" w:lineRule="auto"/>
     </w:pPr>
   </w:style>
   <w:style w:type="character" w:customStyle="1" w:styleId="Char">
@@ -698,7 +728,7 @@
     <w:basedOn w:val="a0"/>
     <w:link w:val="a3"/>
     <w:uiPriority w:val="99"/>
-    <w:rsid w:val="0063298A"/>
+    <w:rsid w:val="00B6594A"/>
   </w:style>
   <w:style w:type="paragraph" w:styleId="a4">
     <w:name w:val="footer"/>
@@ -706,13 +736,13 @@
     <w:link w:val="Char0"/>
     <w:uiPriority w:val="99"/>
     <w:unhideWhenUsed/>
-    <w:rsid w:val="0063298A"/>
+    <w:rsid w:val="00B6594A"/>
     <w:pPr>
       <w:tabs>
         <w:tab w:val="center" w:pos="4513"/>
         <w:tab w:val="right" w:pos="9026"/>
       </w:tabs>
-      <w:snapToGrid w:val="0"/>
+      <w:spacing w:after="0" w:line="240" w:lineRule="auto"/>
     </w:pPr>
   </w:style>
   <w:style w:type="character" w:customStyle="1" w:styleId="Char0">
@@ -720,7 +750,18 @@
     <w:basedOn w:val="a0"/>
     <w:link w:val="a4"/>
     <w:uiPriority w:val="99"/>
-    <w:rsid w:val="0063298A"/>
+    <w:rsid w:val="00B6594A"/>
+  </w:style>
+  <w:style w:type="paragraph" w:styleId="a5">
+    <w:name w:val="Revision"/>
+    <w:hidden/>
+    <w:uiPriority w:val="99"/>
+    <w:semiHidden/>
+    <w:rsid w:val="0054470E"/>
+    <w:pPr>
+      <w:spacing w:after="0" w:line="240" w:lineRule="auto"/>
+      <w:jc w:val="left"/>
+    </w:pPr>
   </w:style>
 </w:styles>
 </file>

</xml_diff>